<commit_message>
Latest test and homework added to repo
</commit_message>
<xml_diff>
--- a/SDA/HWProblemsDescription/Links.docx
+++ b/SDA/HWProblemsDescription/Links.docx
@@ -33,27 +33,7 @@
             <w:szCs w:val="23"/>
             <w:shd w:val="clear" w:color="auto" w:fill="FFFFFF"/>
           </w:rPr>
-          <w:t>https://www.hackerrank.co</w:t>
-        </w:r>
-        <w:r>
-          <w:rPr>
-            <w:rStyle w:val="Hyperlink"/>
-            <w:rFonts w:ascii="Segoe UI" w:hAnsi="Segoe UI" w:cs="Segoe UI"/>
-            <w:sz w:val="23"/>
-            <w:szCs w:val="23"/>
-            <w:shd w:val="clear" w:color="auto" w:fill="FFFFFF"/>
-          </w:rPr>
-          <w:t>m</w:t>
-        </w:r>
-        <w:r>
-          <w:rPr>
-            <w:rStyle w:val="Hyperlink"/>
-            <w:rFonts w:ascii="Segoe UI" w:hAnsi="Segoe UI" w:cs="Segoe UI"/>
-            <w:sz w:val="23"/>
-            <w:szCs w:val="23"/>
-            <w:shd w:val="clear" w:color="auto" w:fill="FFFFFF"/>
-          </w:rPr>
-          <w:t>/contests/sda-hw-2</w:t>
+          <w:t>https://www.hackerrank.com/contests/sda-hw-2</w:t>
         </w:r>
       </w:hyperlink>
     </w:p>
@@ -208,6 +188,12 @@
     <w:p>
       <w:r>
         <w:t>Homework9-</w:t>
+      </w:r>
+      <w:r>
+        <w:t xml:space="preserve"> </w:t>
+      </w:r>
+      <w:r>
+        <w:t>https://www.hackerrank.com/contests/sda-hw-9-2021/challenges</w:t>
       </w:r>
     </w:p>
     <w:p>

</xml_diff>